<commit_message>
Added Crit E, worked on Crit C
</commit_message>
<xml_diff>
--- a/IAdoc/Everything else/Documentation editable/Appendix_1_Transcript_first.docx
+++ b/IAdoc/Everything else/Documentation editable/Appendix_1_Transcript_first.docx
@@ -14,7 +14,21 @@
         <w:rPr>
           <w:lang w:val="en-GB"/>
         </w:rPr>
-        <w:t>Transcript of conversation with Client</w:t>
+        <w:t xml:space="preserve">Transcript of </w:t>
+      </w:r>
+      <w:r>
+        <w:rPr>
+          <w:lang w:val="en-GB"/>
+        </w:rPr>
+        <w:t xml:space="preserve">first </w:t>
+      </w:r>
+      <w:bookmarkStart w:id="0" w:name="_GoBack"/>
+      <w:bookmarkEnd w:id="0"/>
+      <w:r>
+        <w:rPr>
+          <w:lang w:val="en-GB"/>
+        </w:rPr>
+        <w:t>conversation with Client</w:t>
       </w:r>
     </w:p>
     <w:p>
@@ -678,8 +692,6 @@
         </w:rPr>
         <w:t>pretty bad.</w:t>
       </w:r>
-      <w:bookmarkStart w:id="0" w:name="_GoBack"/>
-      <w:bookmarkEnd w:id="0"/>
     </w:p>
     <w:p>
       <w:pPr>

</xml_diff>